<commit_message>
te habia colocado el RF que no era
</commit_message>
<xml_diff>
--- a/docs/RF y Trazabilidad.docx
+++ b/docs/RF y Trazabilidad.docx
@@ -127,8 +127,6 @@
             <w:r>
               <w:t>Agregar un clan a la lista</w:t>
             </w:r>
-            <w:bookmarkStart w:id="1" w:name="_GoBack"/>
-            <w:bookmarkEnd w:id="1"/>
           </w:p>
         </w:tc>
       </w:tr>
@@ -228,6 +226,9 @@
             <w:pPr>
               <w:spacing w:line="240" w:lineRule="auto"/>
             </w:pPr>
+            <w:r>
+              <w:t>Se ha añadido un Clan a la lista</w:t>
+            </w:r>
           </w:p>
         </w:tc>
       </w:tr>
@@ -346,12 +347,15 @@
             <w:tcW w:w="7415" w:type="dxa"/>
           </w:tcPr>
           <w:p>
-            <w:pPr>
-              <w:rPr>
-                <w:b/>
-                <w:bCs/>
-              </w:rPr>
-            </w:pPr>
+            <w:r>
+              <w:t>Ag</w:t>
+            </w:r>
+            <w:r>
+              <w:t>r</w:t>
+            </w:r>
+            <w:r>
+              <w:t xml:space="preserve">egar un Personage a la lista </w:t>
+            </w:r>
           </w:p>
         </w:tc>
       </w:tr>
@@ -424,11 +428,13 @@
           </w:tcPr>
           <w:p>
             <w:pPr>
-              <w:rPr>
-                <w:b/>
-                <w:bCs/>
-              </w:rPr>
-            </w:pPr>
+              <w:tabs>
+                <w:tab w:val="left" w:pos="2385"/>
+              </w:tabs>
+            </w:pPr>
+            <w:r>
+              <w:t>Se ha añadido un personage a la lista</w:t>
+            </w:r>
           </w:p>
         </w:tc>
       </w:tr>
@@ -530,12 +536,9 @@
             <w:tcW w:w="7415" w:type="dxa"/>
           </w:tcPr>
           <w:p>
-            <w:pPr>
-              <w:rPr>
-                <w:b/>
-                <w:bCs/>
-              </w:rPr>
-            </w:pPr>
+            <w:r>
+              <w:t>Agregar una technique a la lista de techniques de un Personage</w:t>
+            </w:r>
           </w:p>
         </w:tc>
       </w:tr>
@@ -607,12 +610,9 @@
             <w:tcW w:w="7415" w:type="dxa"/>
           </w:tcPr>
           <w:p>
-            <w:pPr>
-              <w:rPr>
-                <w:b/>
-                <w:bCs/>
-              </w:rPr>
-            </w:pPr>
+            <w:r>
+              <w:t>se ha añadido una nueva tecnica</w:t>
+            </w:r>
           </w:p>
         </w:tc>
       </w:tr>
@@ -714,12 +714,12 @@
             <w:tcW w:w="7415" w:type="dxa"/>
           </w:tcPr>
           <w:p>
-            <w:pPr>
-              <w:rPr>
-                <w:b/>
-                <w:bCs/>
-              </w:rPr>
-            </w:pPr>
+            <w:r>
+              <w:t>Eliminar un personage de la lista</w:t>
+            </w:r>
+            <w:r>
+              <w:t xml:space="preserve"> de un clan</w:t>
+            </w:r>
           </w:p>
         </w:tc>
       </w:tr>
@@ -761,6 +761,13 @@
                 <w:bCs/>
               </w:rPr>
             </w:pPr>
+            <w:r>
+              <w:rPr>
+                <w:b/>
+                <w:bCs/>
+              </w:rPr>
+              <w:t>Nombre personage</w:t>
+            </w:r>
           </w:p>
         </w:tc>
       </w:tr>
@@ -791,12 +798,9 @@
             <w:tcW w:w="7415" w:type="dxa"/>
           </w:tcPr>
           <w:p>
-            <w:pPr>
-              <w:rPr>
-                <w:b/>
-                <w:bCs/>
-              </w:rPr>
-            </w:pPr>
+            <w:r>
+              <w:t>Se ha eliminado un Personage</w:t>
+            </w:r>
           </w:p>
         </w:tc>
       </w:tr>
@@ -904,6 +908,13 @@
                 <w:bCs/>
               </w:rPr>
             </w:pPr>
+            <w:r>
+              <w:rPr>
+                <w:b/>
+                <w:bCs/>
+              </w:rPr>
+              <w:t>Eliminar un clan de la lista</w:t>
+            </w:r>
           </w:p>
         </w:tc>
       </w:tr>
@@ -945,6 +956,13 @@
                 <w:bCs/>
               </w:rPr>
             </w:pPr>
+            <w:r>
+              <w:rPr>
+                <w:b/>
+                <w:bCs/>
+              </w:rPr>
+              <w:t>nombre clan</w:t>
+            </w:r>
           </w:p>
         </w:tc>
       </w:tr>
@@ -981,6 +999,13 @@
                 <w:bCs/>
               </w:rPr>
             </w:pPr>
+            <w:r>
+              <w:rPr>
+                <w:b/>
+                <w:bCs/>
+              </w:rPr>
+              <w:t>Se ha eliminado el clan</w:t>
+            </w:r>
           </w:p>
         </w:tc>
       </w:tr>
@@ -1082,12 +1107,9 @@
             <w:tcW w:w="7415" w:type="dxa"/>
           </w:tcPr>
           <w:p>
-            <w:pPr>
-              <w:rPr>
-                <w:b/>
-                <w:bCs/>
-              </w:rPr>
-            </w:pPr>
+            <w:r>
+              <w:t>Eliminar una tehcnique a un personage</w:t>
+            </w:r>
           </w:p>
         </w:tc>
       </w:tr>
@@ -1129,6 +1151,13 @@
                 <w:bCs/>
               </w:rPr>
             </w:pPr>
+            <w:r>
+              <w:rPr>
+                <w:b/>
+                <w:bCs/>
+              </w:rPr>
+              <w:t>nombre tecnica</w:t>
+            </w:r>
           </w:p>
         </w:tc>
       </w:tr>
@@ -1139,7 +1168,7 @@
           </w:tcPr>
           <w:p>
             <w:pPr>
-              <w:jc w:val="center"/>
+              <w:jc w:val="both"/>
               <w:rPr>
                 <w:b/>
                 <w:bCs/>
@@ -1160,11 +1189,11 @@
           </w:tcPr>
           <w:p>
             <w:pPr>
-              <w:rPr>
-                <w:b/>
-                <w:bCs/>
-              </w:rPr>
-            </w:pPr>
+              <w:jc w:val="both"/>
+            </w:pPr>
+            <w:r>
+              <w:t>Se ha eliminado la technique</w:t>
+            </w:r>
           </w:p>
         </w:tc>
       </w:tr>
@@ -1266,12 +1295,11 @@
             <w:tcW w:w="7415" w:type="dxa"/>
           </w:tcPr>
           <w:p>
-            <w:pPr>
-              <w:rPr>
-                <w:b/>
-                <w:bCs/>
-              </w:rPr>
-            </w:pPr>
+            <w:r>
+              <w:t>Recorrer y organizar de forma ascendente por el factor</w:t>
+            </w:r>
+            <w:bookmarkStart w:id="1" w:name="_GoBack"/>
+            <w:bookmarkEnd w:id="1"/>
           </w:p>
         </w:tc>
       </w:tr>
@@ -1313,6 +1341,13 @@
                 <w:bCs/>
               </w:rPr>
             </w:pPr>
+            <w:r>
+              <w:rPr>
+                <w:b/>
+                <w:bCs/>
+              </w:rPr>
+              <w:t>factor</w:t>
+            </w:r>
           </w:p>
         </w:tc>
       </w:tr>
@@ -1343,12 +1378,9 @@
             <w:tcW w:w="7415" w:type="dxa"/>
           </w:tcPr>
           <w:p>
-            <w:pPr>
-              <w:rPr>
-                <w:b/>
-                <w:bCs/>
-              </w:rPr>
-            </w:pPr>
+            <w:r>
+              <w:t>se ha organizado las tecnicas</w:t>
+            </w:r>
           </w:p>
         </w:tc>
       </w:tr>
@@ -1411,14 +1443,14 @@
                 <w:b/>
                 <w:bCs/>
               </w:rPr>
-              <w:t>R8</w:t>
-            </w:r>
-            <w:r>
-              <w:rPr>
-                <w:b/>
-                <w:bCs/>
-              </w:rPr>
-              <w:t xml:space="preserve"> </w:t>
+              <w:t>R</w:t>
+            </w:r>
+            <w:r>
+              <w:rPr>
+                <w:b/>
+                <w:bCs/>
+              </w:rPr>
+              <w:t>8 el factor altera el poder</w:t>
             </w:r>
           </w:p>
         </w:tc>
@@ -1450,12 +1482,9 @@
             <w:tcW w:w="7415" w:type="dxa"/>
           </w:tcPr>
           <w:p>
-            <w:pPr>
-              <w:rPr>
-                <w:b/>
-                <w:bCs/>
-              </w:rPr>
-            </w:pPr>
+            <w:r>
+              <w:t>El factor de cada técnica altera el poder de cada personaje</w:t>
+            </w:r>
           </w:p>
         </w:tc>
       </w:tr>
@@ -1497,6 +1526,34 @@
                 <w:bCs/>
               </w:rPr>
             </w:pPr>
+            <w:r>
+              <w:rPr>
+                <w:b/>
+                <w:bCs/>
+              </w:rPr>
+              <w:t>Poder</w:t>
+            </w:r>
+          </w:p>
+          <w:p>
+            <w:pPr>
+              <w:pStyle w:val="Prrafodelista"/>
+              <w:numPr>
+                <w:ilvl w:val="0"/>
+                <w:numId w:val="1"/>
+              </w:numPr>
+              <w:rPr>
+                <w:b/>
+                <w:bCs/>
+              </w:rPr>
+            </w:pPr>
+            <w:r>
+              <w:rPr>
+                <w:b/>
+                <w:bCs/>
+              </w:rPr>
+              <w:lastRenderedPageBreak/>
+              <w:t>factor</w:t>
+            </w:r>
           </w:p>
         </w:tc>
       </w:tr>
@@ -1534,6 +1591,13 @@
                 <w:bCs/>
               </w:rPr>
             </w:pPr>
+            <w:r>
+              <w:rPr>
+                <w:b/>
+                <w:bCs/>
+              </w:rPr>
+              <w:t>Se ha multiplicado el poder con el factor</w:t>
+            </w:r>
           </w:p>
         </w:tc>
       </w:tr>
@@ -1547,174 +1611,6 @@
         </w:rPr>
       </w:pPr>
     </w:p>
-    <w:tbl>
-      <w:tblPr>
-        <w:tblStyle w:val="Tablaconcuadrcula"/>
-        <w:tblW w:w="0" w:type="auto"/>
-        <w:tblInd w:w="0" w:type="dxa"/>
-        <w:tblLook w:val="04A0" w:firstRow="1" w:lastRow="0" w:firstColumn="1" w:lastColumn="0" w:noHBand="0" w:noVBand="1"/>
-      </w:tblPr>
-      <w:tblGrid>
-        <w:gridCol w:w="1413"/>
-        <w:gridCol w:w="7415"/>
-      </w:tblGrid>
-      <w:tr>
-        <w:tc>
-          <w:tcPr>
-            <w:tcW w:w="1413" w:type="dxa"/>
-          </w:tcPr>
-          <w:p>
-            <w:pPr>
-              <w:jc w:val="center"/>
-              <w:rPr>
-                <w:b/>
-                <w:bCs/>
-              </w:rPr>
-            </w:pPr>
-            <w:r>
-              <w:rPr>
-                <w:b/>
-                <w:bCs/>
-              </w:rPr>
-              <w:t>NOMBRE</w:t>
-            </w:r>
-          </w:p>
-        </w:tc>
-        <w:tc>
-          <w:tcPr>
-            <w:tcW w:w="7415" w:type="dxa"/>
-          </w:tcPr>
-          <w:p>
-            <w:pPr>
-              <w:rPr>
-                <w:b/>
-                <w:bCs/>
-              </w:rPr>
-            </w:pPr>
-            <w:r>
-              <w:rPr>
-                <w:b/>
-                <w:bCs/>
-              </w:rPr>
-              <w:t>R9</w:t>
-            </w:r>
-          </w:p>
-        </w:tc>
-      </w:tr>
-      <w:tr>
-        <w:tc>
-          <w:tcPr>
-            <w:tcW w:w="1413" w:type="dxa"/>
-          </w:tcPr>
-          <w:p>
-            <w:pPr>
-              <w:jc w:val="center"/>
-              <w:rPr>
-                <w:b/>
-                <w:bCs/>
-              </w:rPr>
-            </w:pPr>
-            <w:r>
-              <w:rPr>
-                <w:b/>
-                <w:bCs/>
-              </w:rPr>
-              <w:t>RESUMEN</w:t>
-            </w:r>
-          </w:p>
-        </w:tc>
-        <w:tc>
-          <w:tcPr>
-            <w:tcW w:w="7415" w:type="dxa"/>
-          </w:tcPr>
-          <w:p>
-            <w:pPr>
-              <w:rPr>
-                <w:b/>
-                <w:bCs/>
-              </w:rPr>
-            </w:pPr>
-          </w:p>
-        </w:tc>
-      </w:tr>
-      <w:tr>
-        <w:tc>
-          <w:tcPr>
-            <w:tcW w:w="1413" w:type="dxa"/>
-          </w:tcPr>
-          <w:p>
-            <w:pPr>
-              <w:jc w:val="center"/>
-              <w:rPr>
-                <w:b/>
-                <w:bCs/>
-              </w:rPr>
-            </w:pPr>
-            <w:r>
-              <w:rPr>
-                <w:b/>
-                <w:bCs/>
-              </w:rPr>
-              <w:t>ENTRADA</w:t>
-            </w:r>
-          </w:p>
-        </w:tc>
-        <w:tc>
-          <w:tcPr>
-            <w:tcW w:w="7415" w:type="dxa"/>
-          </w:tcPr>
-          <w:p>
-            <w:pPr>
-              <w:pStyle w:val="Prrafodelista"/>
-              <w:numPr>
-                <w:ilvl w:val="0"/>
-                <w:numId w:val="1"/>
-              </w:numPr>
-              <w:rPr>
-                <w:b/>
-                <w:bCs/>
-              </w:rPr>
-            </w:pPr>
-          </w:p>
-        </w:tc>
-      </w:tr>
-      <w:tr>
-        <w:tc>
-          <w:tcPr>
-            <w:tcW w:w="1413" w:type="dxa"/>
-          </w:tcPr>
-          <w:p>
-            <w:pPr>
-              <w:jc w:val="center"/>
-              <w:rPr>
-                <w:b/>
-                <w:bCs/>
-              </w:rPr>
-            </w:pPr>
-            <w:r>
-              <w:rPr>
-                <w:b/>
-                <w:bCs/>
-              </w:rPr>
-              <w:t>RESULTADO</w:t>
-            </w:r>
-          </w:p>
-        </w:tc>
-        <w:tc>
-          <w:tcPr>
-            <w:tcW w:w="7415" w:type="dxa"/>
-          </w:tcPr>
-          <w:p>
-            <w:pPr>
-              <w:rPr>
-                <w:b/>
-                <w:bCs/>
-              </w:rPr>
-            </w:pPr>
-          </w:p>
-        </w:tc>
-      </w:tr>
-    </w:tbl>
     <w:p>
       <w:pPr>
         <w:jc w:val="center"/>
@@ -1724,174 +1620,15 @@
         </w:rPr>
       </w:pPr>
     </w:p>
-    <w:tbl>
-      <w:tblPr>
-        <w:tblStyle w:val="Tablaconcuadrcula"/>
-        <w:tblW w:w="0" w:type="auto"/>
-        <w:tblInd w:w="0" w:type="dxa"/>
-        <w:tblLook w:val="04A0" w:firstRow="1" w:lastRow="0" w:firstColumn="1" w:lastColumn="0" w:noHBand="0" w:noVBand="1"/>
-      </w:tblPr>
-      <w:tblGrid>
-        <w:gridCol w:w="1413"/>
-        <w:gridCol w:w="7415"/>
-      </w:tblGrid>
-      <w:tr>
-        <w:tc>
-          <w:tcPr>
-            <w:tcW w:w="1413" w:type="dxa"/>
-          </w:tcPr>
-          <w:p>
-            <w:pPr>
-              <w:jc w:val="center"/>
-              <w:rPr>
-                <w:b/>
-                <w:bCs/>
-              </w:rPr>
-            </w:pPr>
-            <w:r>
-              <w:rPr>
-                <w:b/>
-                <w:bCs/>
-              </w:rPr>
-              <w:t>NOMBRE</w:t>
-            </w:r>
-          </w:p>
-        </w:tc>
-        <w:tc>
-          <w:tcPr>
-            <w:tcW w:w="7415" w:type="dxa"/>
-          </w:tcPr>
-          <w:p>
-            <w:pPr>
-              <w:rPr>
-                <w:b/>
-                <w:bCs/>
-              </w:rPr>
-            </w:pPr>
-            <w:r>
-              <w:rPr>
-                <w:b/>
-                <w:bCs/>
-              </w:rPr>
-              <w:t>R10</w:t>
-            </w:r>
-          </w:p>
-        </w:tc>
-      </w:tr>
-      <w:tr>
-        <w:tc>
-          <w:tcPr>
-            <w:tcW w:w="1413" w:type="dxa"/>
-          </w:tcPr>
-          <w:p>
-            <w:pPr>
-              <w:jc w:val="center"/>
-              <w:rPr>
-                <w:b/>
-                <w:bCs/>
-              </w:rPr>
-            </w:pPr>
-            <w:r>
-              <w:rPr>
-                <w:b/>
-                <w:bCs/>
-              </w:rPr>
-              <w:t>RESUMEN</w:t>
-            </w:r>
-          </w:p>
-        </w:tc>
-        <w:tc>
-          <w:tcPr>
-            <w:tcW w:w="7415" w:type="dxa"/>
-          </w:tcPr>
-          <w:p>
-            <w:pPr>
-              <w:rPr>
-                <w:b/>
-                <w:bCs/>
-              </w:rPr>
-            </w:pPr>
-          </w:p>
-        </w:tc>
-      </w:tr>
-      <w:tr>
-        <w:tc>
-          <w:tcPr>
-            <w:tcW w:w="1413" w:type="dxa"/>
-          </w:tcPr>
-          <w:p>
-            <w:pPr>
-              <w:jc w:val="center"/>
-              <w:rPr>
-                <w:b/>
-                <w:bCs/>
-              </w:rPr>
-            </w:pPr>
-            <w:r>
-              <w:rPr>
-                <w:b/>
-                <w:bCs/>
-              </w:rPr>
-              <w:t>ENTRADA</w:t>
-            </w:r>
-          </w:p>
-        </w:tc>
-        <w:tc>
-          <w:tcPr>
-            <w:tcW w:w="7415" w:type="dxa"/>
-          </w:tcPr>
-          <w:p>
-            <w:pPr>
-              <w:pStyle w:val="Prrafodelista"/>
-              <w:numPr>
-                <w:ilvl w:val="0"/>
-                <w:numId w:val="1"/>
-              </w:numPr>
-              <w:rPr>
-                <w:b/>
-                <w:bCs/>
-              </w:rPr>
-            </w:pPr>
-          </w:p>
-        </w:tc>
-      </w:tr>
-      <w:tr>
-        <w:tc>
-          <w:tcPr>
-            <w:tcW w:w="1413" w:type="dxa"/>
-          </w:tcPr>
-          <w:p>
-            <w:pPr>
-              <w:jc w:val="center"/>
-              <w:rPr>
-                <w:b/>
-                <w:bCs/>
-              </w:rPr>
-            </w:pPr>
-            <w:r>
-              <w:rPr>
-                <w:b/>
-                <w:bCs/>
-              </w:rPr>
-              <w:t>RESULTADO</w:t>
-            </w:r>
-          </w:p>
-        </w:tc>
-        <w:tc>
-          <w:tcPr>
-            <w:tcW w:w="7415" w:type="dxa"/>
-          </w:tcPr>
-          <w:p>
-            <w:pPr>
-              <w:rPr>
-                <w:b/>
-                <w:bCs/>
-              </w:rPr>
-            </w:pPr>
-          </w:p>
-        </w:tc>
-      </w:tr>
-    </w:tbl>
+    <w:p>
+      <w:pPr>
+        <w:jc w:val="center"/>
+        <w:rPr>
+          <w:b/>
+          <w:bCs/>
+        </w:rPr>
+      </w:pPr>
+    </w:p>
     <w:p>
       <w:pPr>
         <w:jc w:val="center"/>
@@ -2617,6 +2354,9 @@
             <w:pPr>
               <w:jc w:val="center"/>
             </w:pPr>
+            <w:r>
+              <w:t>Personage</w:t>
+            </w:r>
           </w:p>
         </w:tc>
         <w:tc>
@@ -2632,7 +2372,28 @@
           <w:p>
             <w:pPr>
               <w:jc w:val="center"/>
-            </w:pPr>
+              <w:rPr>
+                <w:color w:val="000000"/>
+              </w:rPr>
+            </w:pPr>
+            <w:r>
+              <w:rPr>
+                <w:color w:val="000000"/>
+              </w:rPr>
+              <w:t>+organizeTechniqueWayUpward():void</w:t>
+            </w:r>
+            <w:r>
+              <w:rPr>
+                <w:color w:val="000000"/>
+              </w:rPr>
+              <w:br/>
+            </w:r>
+            <w:r>
+              <w:rPr>
+                <w:color w:val="000000"/>
+              </w:rPr>
+              <w:t>+last(Technique):Technique</w:t>
+            </w:r>
           </w:p>
         </w:tc>
       </w:tr>
@@ -2649,7 +2410,6 @@
               <w:bottom w:val="single" w:sz="4" w:space="0" w:color="auto"/>
               <w:right w:val="single" w:sz="4" w:space="0" w:color="auto"/>
             </w:tcBorders>
-            <w:hideMark/>
           </w:tcPr>
           <w:p>
             <w:pPr>
@@ -2682,6 +2442,9 @@
             <w:pPr>
               <w:jc w:val="center"/>
             </w:pPr>
+            <w:r>
+              <w:t>Personage</w:t>
+            </w:r>
           </w:p>
         </w:tc>
         <w:tc>
@@ -2697,138 +2460,28 @@
           <w:p>
             <w:pPr>
               <w:jc w:val="center"/>
-            </w:pPr>
-          </w:p>
-        </w:tc>
-      </w:tr>
-      <w:tr>
-        <w:trPr>
-          <w:trHeight w:val="772"/>
-        </w:trPr>
-        <w:tc>
-          <w:tcPr>
-            <w:tcW w:w="1832" w:type="dxa"/>
-            <w:tcBorders>
-              <w:top w:val="single" w:sz="4" w:space="0" w:color="auto"/>
-              <w:left w:val="single" w:sz="4" w:space="0" w:color="auto"/>
-              <w:bottom w:val="single" w:sz="4" w:space="0" w:color="auto"/>
-              <w:right w:val="single" w:sz="4" w:space="0" w:color="auto"/>
-            </w:tcBorders>
-            <w:hideMark/>
-          </w:tcPr>
-          <w:p>
-            <w:pPr>
-              <w:jc w:val="center"/>
-              <w:rPr>
-                <w:b/>
-                <w:bCs/>
-              </w:rPr>
-            </w:pPr>
-            <w:r>
-              <w:rPr>
-                <w:b/>
-                <w:bCs/>
-              </w:rPr>
-              <w:t>R9</w:t>
-            </w:r>
-          </w:p>
-        </w:tc>
-        <w:tc>
-          <w:tcPr>
-            <w:tcW w:w="4516" w:type="dxa"/>
-            <w:tcBorders>
-              <w:top w:val="single" w:sz="4" w:space="0" w:color="auto"/>
-              <w:left w:val="single" w:sz="4" w:space="0" w:color="auto"/>
-              <w:bottom w:val="single" w:sz="4" w:space="0" w:color="auto"/>
-              <w:right w:val="single" w:sz="4" w:space="0" w:color="auto"/>
-            </w:tcBorders>
-          </w:tcPr>
-          <w:p>
-            <w:pPr>
-              <w:jc w:val="center"/>
-            </w:pPr>
-          </w:p>
-        </w:tc>
-        <w:tc>
-          <w:tcPr>
-            <w:tcW w:w="4273" w:type="dxa"/>
-            <w:tcBorders>
-              <w:top w:val="single" w:sz="4" w:space="0" w:color="auto"/>
-              <w:left w:val="single" w:sz="4" w:space="0" w:color="auto"/>
-              <w:bottom w:val="single" w:sz="4" w:space="0" w:color="auto"/>
-              <w:right w:val="single" w:sz="4" w:space="0" w:color="auto"/>
-            </w:tcBorders>
-          </w:tcPr>
-          <w:p>
-            <w:pPr>
-              <w:jc w:val="center"/>
-            </w:pPr>
-          </w:p>
-        </w:tc>
-      </w:tr>
-      <w:tr>
-        <w:trPr>
-          <w:trHeight w:val="772"/>
-        </w:trPr>
-        <w:tc>
-          <w:tcPr>
-            <w:tcW w:w="1832" w:type="dxa"/>
-            <w:tcBorders>
-              <w:top w:val="single" w:sz="4" w:space="0" w:color="auto"/>
-              <w:left w:val="single" w:sz="4" w:space="0" w:color="auto"/>
-              <w:bottom w:val="single" w:sz="4" w:space="0" w:color="auto"/>
-              <w:right w:val="single" w:sz="4" w:space="0" w:color="auto"/>
-            </w:tcBorders>
-            <w:hideMark/>
-          </w:tcPr>
-          <w:p>
-            <w:pPr>
-              <w:jc w:val="center"/>
-              <w:rPr>
-                <w:b/>
-                <w:bCs/>
-              </w:rPr>
-            </w:pPr>
-            <w:r>
-              <w:rPr>
-                <w:b/>
-                <w:bCs/>
-              </w:rPr>
-              <w:lastRenderedPageBreak/>
-              <w:t>R10</w:t>
-            </w:r>
-          </w:p>
-        </w:tc>
-        <w:tc>
-          <w:tcPr>
-            <w:tcW w:w="4516" w:type="dxa"/>
-            <w:tcBorders>
-              <w:top w:val="single" w:sz="4" w:space="0" w:color="auto"/>
-              <w:left w:val="single" w:sz="4" w:space="0" w:color="auto"/>
-              <w:bottom w:val="single" w:sz="4" w:space="0" w:color="auto"/>
-              <w:right w:val="single" w:sz="4" w:space="0" w:color="auto"/>
-            </w:tcBorders>
-          </w:tcPr>
-          <w:p>
-            <w:pPr>
-              <w:jc w:val="center"/>
-            </w:pPr>
-          </w:p>
-        </w:tc>
-        <w:tc>
-          <w:tcPr>
-            <w:tcW w:w="4273" w:type="dxa"/>
-            <w:tcBorders>
-              <w:top w:val="single" w:sz="4" w:space="0" w:color="auto"/>
-              <w:left w:val="single" w:sz="4" w:space="0" w:color="auto"/>
-              <w:bottom w:val="single" w:sz="4" w:space="0" w:color="auto"/>
-              <w:right w:val="single" w:sz="4" w:space="0" w:color="auto"/>
-            </w:tcBorders>
-          </w:tcPr>
-          <w:p>
-            <w:pPr>
-              <w:jc w:val="center"/>
-            </w:pPr>
+              <w:rPr>
+                <w:color w:val="000000"/>
+              </w:rPr>
+            </w:pPr>
+            <w:r>
+              <w:rPr>
+                <w:color w:val="000000"/>
+              </w:rPr>
+              <w:t>+setPower(int):void</w:t>
+            </w:r>
+            <w:r>
+              <w:rPr>
+                <w:color w:val="000000"/>
+              </w:rPr>
+              <w:br/>
+            </w:r>
+            <w:r>
+              <w:rPr>
+                <w:color w:val="000000"/>
+              </w:rPr>
+              <w:t>+power(int):void</w:t>
+            </w:r>
           </w:p>
         </w:tc>
       </w:tr>
@@ -2993,7 +2646,7 @@
       </w:pPr>
     </w:pPrDefault>
   </w:docDefaults>
-  <w:latentStyles w:defLockedState="0" w:defUIPriority="99" w:defSemiHidden="0" w:defUnhideWhenUsed="0" w:defQFormat="0" w:count="376">
+  <w:latentStyles w:defLockedState="0" w:defUIPriority="99" w:defSemiHidden="0" w:defUnhideWhenUsed="0" w:defQFormat="0" w:count="377">
     <w:lsdException w:name="Normal" w:uiPriority="0" w:qFormat="1"/>
     <w:lsdException w:name="heading 1" w:uiPriority="9" w:qFormat="1"/>
     <w:lsdException w:name="heading 2" w:semiHidden="1" w:uiPriority="9" w:unhideWhenUsed="1" w:qFormat="1"/>
@@ -3099,7 +2752,6 @@
     <w:lsdException w:name="HTML Sample" w:semiHidden="1" w:unhideWhenUsed="1"/>
     <w:lsdException w:name="HTML Typewriter" w:semiHidden="1" w:unhideWhenUsed="1"/>
     <w:lsdException w:name="HTML Variable" w:semiHidden="1" w:unhideWhenUsed="1"/>
-    <w:lsdException w:name="Normal Table" w:semiHidden="1" w:unhideWhenUsed="1"/>
     <w:lsdException w:name="annotation subject" w:semiHidden="1" w:unhideWhenUsed="1"/>
     <w:lsdException w:name="No List" w:semiHidden="1" w:unhideWhenUsed="1"/>
     <w:lsdException w:name="Outline List 1" w:semiHidden="1" w:unhideWhenUsed="1"/>
@@ -3146,10 +2798,8 @@
     <w:lsdException w:name="Table Subtle 2" w:semiHidden="1" w:unhideWhenUsed="1"/>
     <w:lsdException w:name="Table Web 1" w:semiHidden="1" w:unhideWhenUsed="1"/>
     <w:lsdException w:name="Table Web 2" w:semiHidden="1" w:unhideWhenUsed="1"/>
-    <w:lsdException w:name="Table Web 3" w:semiHidden="1" w:unhideWhenUsed="1"/>
     <w:lsdException w:name="Balloon Text" w:semiHidden="1" w:unhideWhenUsed="1"/>
     <w:lsdException w:name="Table Grid" w:uiPriority="39"/>
-    <w:lsdException w:name="Table Theme" w:semiHidden="1" w:unhideWhenUsed="1"/>
     <w:lsdException w:name="Placeholder Text" w:semiHidden="1"/>
     <w:lsdException w:name="No Spacing" w:uiPriority="1" w:qFormat="1"/>
     <w:lsdException w:name="Light Shading" w:uiPriority="60"/>
@@ -3370,6 +3020,7 @@
     <w:lsdException w:name="Hashtag" w:semiHidden="1" w:unhideWhenUsed="1"/>
     <w:lsdException w:name="Unresolved Mention" w:semiHidden="1" w:unhideWhenUsed="1"/>
     <w:lsdException w:name="Smart Link" w:semiHidden="1" w:unhideWhenUsed="1"/>
+    <w:lsdException w:name="Smart Link Error" w:semiHidden="1" w:unhideWhenUsed="1"/>
   </w:latentStyles>
   <w:style w:type="paragraph" w:default="1" w:styleId="Normal">
     <w:name w:val="Normal"/>
@@ -3706,7 +3357,7 @@
 </file>
 
 <file path=customXml/itemProps1.xml><?xml version="1.0" encoding="utf-8"?>
-<ds:datastoreItem xmlns:ds="http://schemas.openxmlformats.org/officeDocument/2006/customXml" ds:itemID="{6CF1CB12-410C-4490-AAA2-B40AC6B817BF}">
+<ds:datastoreItem xmlns:ds="http://schemas.openxmlformats.org/officeDocument/2006/customXml" ds:itemID="{8A89457C-577D-4E37-B289-679E94FEDAC0}">
   <ds:schemaRefs>
     <ds:schemaRef ds:uri="http://schemas.openxmlformats.org/officeDocument/2006/bibliography"/>
   </ds:schemaRefs>

</xml_diff>